<commit_message>
Inorder Tree Traversal without Recursion http://www.geeksforgeeks.org/inorder-tree-traversal-without-recursion/
</commit_message>
<xml_diff>
--- a/WebContent/doc/Basic DSA.docx
+++ b/WebContent/doc/Basic DSA.docx
@@ -8601,6 +8601,51 @@
         </w:tc>
       </w:tr>
     </w:tbl>
+    <w:p/>
+    <w:p>
+      <w:pPr>
+        <w:pStyle w:val="Heading1"/>
+        <w:spacing w:before="0"/>
+        <w:rPr>
+          <w:rFonts w:ascii="Helvetica" w:hAnsi="Helvetica" w:cs="Helvetica"/>
+          <w:color w:val="333333"/>
+          <w:spacing w:val="-15"/>
+          <w:sz w:val="36"/>
+          <w:szCs w:val="36"/>
+        </w:rPr>
+      </w:pPr>
+      <w:r>
+        <w:rPr>
+          <w:rStyle w:val="renderedqtext"/>
+          <w:rFonts w:ascii="Helvetica" w:hAnsi="Helvetica" w:cs="Helvetica"/>
+          <w:color w:val="333333"/>
+          <w:spacing w:val="-15"/>
+          <w:sz w:val="36"/>
+          <w:szCs w:val="36"/>
+        </w:rPr>
+        <w:t>Why is selection sort said to be better than bubble sort though both are of order n square?</w:t>
+      </w:r>
+    </w:p>
+    <w:p/>
+    <w:p>
+      <w:pPr>
+        <w:rPr>
+          <w:rFonts w:ascii="Georgia" w:hAnsi="Georgia"/>
+          <w:color w:val="333333"/>
+          <w:sz w:val="23"/>
+          <w:szCs w:val="23"/>
+        </w:rPr>
+      </w:pPr>
+      <w:r>
+        <w:rPr>
+          <w:rFonts w:ascii="Georgia" w:hAnsi="Georgia"/>
+          <w:color w:val="333333"/>
+          <w:sz w:val="23"/>
+          <w:szCs w:val="23"/>
+        </w:rPr>
+        <w:t>By first scanning the entire list before locating the exact pair of numbers to swap, only two writes to memory are performed by Selection Sort for each O(n) scan, whereas Bubble Sort does writes on each and every comparison. So Selection Sort does O(n) writes to memory whereas Bubble Sort does O(n^2) writes.</w:t>
+      </w:r>
+    </w:p>
     <w:p/>
     <w:p>
       <w:r>
@@ -9138,6 +9183,27 @@
     <w:name w:val="Normal"/>
     <w:qFormat/>
   </w:style>
+  <w:style w:type="paragraph" w:styleId="Heading1">
+    <w:name w:val="heading 1"/>
+    <w:basedOn w:val="Normal"/>
+    <w:next w:val="Normal"/>
+    <w:link w:val="Heading1Char"/>
+    <w:uiPriority w:val="9"/>
+    <w:qFormat/>
+    <w:rsid w:val="007A7DAD"/>
+    <w:pPr>
+      <w:keepNext/>
+      <w:keepLines/>
+      <w:spacing w:before="240" w:after="0"/>
+      <w:outlineLvl w:val="0"/>
+    </w:pPr>
+    <w:rPr>
+      <w:rFonts w:asciiTheme="majorHAnsi" w:eastAsiaTheme="majorEastAsia" w:hAnsiTheme="majorHAnsi" w:cstheme="majorBidi"/>
+      <w:color w:val="2E74B5" w:themeColor="accent1" w:themeShade="BF"/>
+      <w:sz w:val="32"/>
+      <w:szCs w:val="32"/>
+    </w:rPr>
+  </w:style>
   <w:style w:type="paragraph" w:styleId="Heading3">
     <w:name w:val="heading 3"/>
     <w:basedOn w:val="Normal"/>
@@ -9239,6 +9305,24 @@
     <w:name w:val="apple-converted-space"/>
     <w:basedOn w:val="DefaultParagraphFont"/>
     <w:rsid w:val="00587E04"/>
+  </w:style>
+  <w:style w:type="character" w:customStyle="1" w:styleId="Heading1Char">
+    <w:name w:val="Heading 1 Char"/>
+    <w:basedOn w:val="DefaultParagraphFont"/>
+    <w:link w:val="Heading1"/>
+    <w:uiPriority w:val="9"/>
+    <w:rsid w:val="007A7DAD"/>
+    <w:rPr>
+      <w:rFonts w:asciiTheme="majorHAnsi" w:eastAsiaTheme="majorEastAsia" w:hAnsiTheme="majorHAnsi" w:cstheme="majorBidi"/>
+      <w:color w:val="2E74B5" w:themeColor="accent1" w:themeShade="BF"/>
+      <w:sz w:val="32"/>
+      <w:szCs w:val="32"/>
+    </w:rPr>
+  </w:style>
+  <w:style w:type="character" w:customStyle="1" w:styleId="renderedqtext">
+    <w:name w:val="rendered_qtext"/>
+    <w:basedOn w:val="DefaultParagraphFont"/>
+    <w:rsid w:val="007A7DAD"/>
   </w:style>
 </w:styles>
 </file>

</xml_diff>

<commit_message>
Sort a stack using recursion Given a stack, sort it using recursion. Use of any loop constructs like while, for..etc is not allowed. We can only use the following ADT functions on Stack S:
is_empty(S)  : Tests whether stack is empty or not.
push(S)	     : Adds new element to the stack.
pop(S)	     : Removes top element from the stack.
top(S)	     : Returns value of the top element. Note that this
               function does not remove element from the stack.
</commit_message>
<xml_diff>
--- a/WebContent/doc/Basic DSA.docx
+++ b/WebContent/doc/Basic DSA.docx
@@ -82,6 +82,18 @@
       </w:pPr>
       <w:r>
         <w:t>Circular Doubly Linked List</w:t>
+      </w:r>
+    </w:p>
+    <w:p>
+      <w:pPr>
+        <w:pStyle w:val="ListParagraph"/>
+        <w:numPr>
+          <w:ilvl w:val="0"/>
+          <w:numId w:val="2"/>
+        </w:numPr>
+      </w:pPr>
+      <w:r>
+        <w:t>Stack</w:t>
       </w:r>
     </w:p>
     <w:p>
@@ -3146,30 +3158,20 @@
         <w:t>[</w:t>
       </w:r>
       <w:proofErr w:type="gramEnd"/>
-      <w:r>
-        <w:fldChar w:fldCharType="begin"/>
-      </w:r>
-      <w:r>
-        <w:instrText>HYPERLINK "https://en.wikipedia.org/w/index.php?title=Best,_worst_and_average_case&amp;action=edit&amp;section=6" \o "Edit section: Data structures"</w:instrText>
-      </w:r>
-      <w:r>
-        <w:fldChar w:fldCharType="separate"/>
-      </w:r>
-      <w:r>
-        <w:rPr>
-          <w:rStyle w:val="Hyperlink"/>
-          <w:rFonts w:ascii="Arial" w:hAnsi="Arial" w:cs="Arial"/>
-          <w:b w:val="0"/>
-          <w:bCs w:val="0"/>
-          <w:color w:val="0B0080"/>
-          <w:sz w:val="24"/>
-          <w:szCs w:val="24"/>
-        </w:rPr>
-        <w:t>edit</w:t>
-      </w:r>
-      <w:r>
-        <w:fldChar w:fldCharType="end"/>
-      </w:r>
+      <w:hyperlink r:id="rId9" w:tooltip="Edit section: Data structures" w:history="1">
+        <w:r>
+          <w:rPr>
+            <w:rStyle w:val="Hyperlink"/>
+            <w:rFonts w:ascii="Arial" w:hAnsi="Arial" w:cs="Arial"/>
+            <w:b w:val="0"/>
+            <w:bCs w:val="0"/>
+            <w:color w:val="0B0080"/>
+            <w:sz w:val="24"/>
+            <w:szCs w:val="24"/>
+          </w:rPr>
+          <w:t>edit</w:t>
+        </w:r>
+      </w:hyperlink>
       <w:r>
         <w:rPr>
           <w:rStyle w:val="mw-editsection-bracket"/>
@@ -3218,7 +3220,7 @@
         </w:rPr>
         <w:t> </w:t>
       </w:r>
-      <w:hyperlink r:id="rId9" w:anchor="Asymptotic_amortized_worst-case_analysis" w:tooltip="Search data structure" w:history="1">
+      <w:hyperlink r:id="rId10" w:anchor="Asymptotic_amortized_worst-case_analysis" w:tooltip="Search data structure" w:history="1">
         <w:r>
           <w:rPr>
             <w:rStyle w:val="Hyperlink"/>
@@ -8699,7 +8701,7 @@
           <w:numId w:val="1"/>
         </w:numPr>
       </w:pPr>
-      <w:hyperlink r:id="rId10" w:history="1">
+      <w:hyperlink r:id="rId11" w:history="1">
         <w:r>
           <w:rPr>
             <w:rStyle w:val="Hyperlink"/>
@@ -8784,7 +8786,6 @@
         <w:t xml:space="preserve">Similarly, linked list is considered a data structure for which size is not fixed and memory is allocated from Heap section (e.g. using </w:t>
       </w:r>
       <w:proofErr w:type="spellStart"/>
-      <w:proofErr w:type="gramStart"/>
       <w:r>
         <w:rPr>
           <w:rFonts w:ascii="Helvetica" w:hAnsi="Helvetica"/>
@@ -8802,17 +8803,7 @@
           <w:sz w:val="20"/>
           <w:szCs w:val="20"/>
         </w:rPr>
-        <w:t>(</w:t>
-      </w:r>
-      <w:proofErr w:type="gramEnd"/>
-      <w:r>
-        <w:rPr>
-          <w:rFonts w:ascii="Helvetica" w:hAnsi="Helvetica"/>
-          <w:color w:val="000000"/>
-          <w:sz w:val="20"/>
-          <w:szCs w:val="20"/>
-        </w:rPr>
-        <w:t>) etc.) as and when needed. In this sense, array is taken as a static data structure (residing in Data or Stack section) while linked list is taken as a dynamic data structure (residing in Heap section).</w:t>
+        <w:t>() etc.) as and when needed. In this sense, array is taken as a static data structure (residing in Data or Stack section) while linked list is taken as a dynamic data structure (residing in Heap section).</w:t>
       </w:r>
     </w:p>
     <w:p/>
@@ -9659,7 +9650,7 @@
   <a:extraClrSchemeLst/>
   <a:extLst>
     <a:ext uri="{05A4C25C-085E-4340-85A3-A5531E510DB2}">
-      <thm15:themeFamily xmlns:thm15="http://schemas.microsoft.com/office/thememl/2012/main" xmlns="" name="Office Theme" id="{62F939B6-93AF-4DB8-9C6B-D6C7DFDC589F}" vid="{4A3C46E8-61CC-4603-A589-7422A47A8E4A}"/>
+      <thm15:themeFamily xmlns="" xmlns:thm15="http://schemas.microsoft.com/office/thememl/2012/main" name="Office Theme" id="{62F939B6-93AF-4DB8-9C6B-D6C7DFDC589F}" vid="{4A3C46E8-61CC-4603-A589-7422A47A8E4A}"/>
     </a:ext>
   </a:extLst>
 </a:theme>

</xml_diff>